<commit_message>
added working flask implementation
</commit_message>
<xml_diff>
--- a/Documentation/Proposal.docx
+++ b/Documentation/Proposal.docx
@@ -176,8 +176,6 @@
           </wp:inline>
         </w:drawing>
       </w:r>
-      <w:bookmarkStart w:id="8" w:name="_GoBack"/>
-      <w:bookmarkEnd w:id="8"/>
     </w:p>
     <w:p>
       <w:pPr>
@@ -2076,6 +2074,7 @@
     <w:p>
       <w:pPr>
         <w:spacing w:after="160" w:line="259" w:lineRule="auto"/>
+        <w:jc w:val="both"/>
         <w:rPr>
           <w:rFonts w:ascii="Times New Roman" w:hAnsi="Times New Roman" w:eastAsia="Times New Roman" w:cs="Times New Roman"/>
           <w:b w:val="0"/>
@@ -2128,6 +2127,7 @@
     <w:p>
       <w:pPr>
         <w:spacing w:after="160" w:line="259" w:lineRule="auto"/>
+        <w:jc w:val="both"/>
         <w:rPr>
           <w:rFonts w:ascii="Times New Roman" w:hAnsi="Times New Roman" w:eastAsia="Times New Roman" w:cs="Times New Roman"/>
           <w:b w:val="0"/>
@@ -2204,6 +2204,7 @@
     <w:p>
       <w:pPr>
         <w:spacing w:after="160" w:line="259" w:lineRule="auto"/>
+        <w:jc w:val="both"/>
         <w:rPr>
           <w:rFonts w:ascii="Times New Roman" w:hAnsi="Times New Roman" w:eastAsia="Times New Roman" w:cs="Times New Roman"/>
           <w:b w:val="0"/>
@@ -2280,6 +2281,7 @@
     <w:p>
       <w:pPr>
         <w:spacing w:after="160" w:line="259" w:lineRule="auto"/>
+        <w:jc w:val="both"/>
         <w:rPr>
           <w:rFonts w:ascii="Times New Roman" w:hAnsi="Times New Roman" w:eastAsia="Times New Roman" w:cs="Times New Roman"/>
           <w:b w:val="0"/>
@@ -2356,6 +2358,7 @@
     <w:p>
       <w:pPr>
         <w:spacing w:after="160" w:line="259" w:lineRule="auto"/>
+        <w:jc w:val="both"/>
         <w:rPr>
           <w:rFonts w:ascii="Times New Roman" w:hAnsi="Times New Roman" w:eastAsia="Times New Roman" w:cs="Times New Roman"/>
           <w:b w:val="0"/>
@@ -2432,6 +2435,7 @@
     <w:p>
       <w:pPr>
         <w:spacing w:after="160" w:line="259" w:lineRule="auto"/>
+        <w:jc w:val="both"/>
         <w:rPr>
           <w:rFonts w:ascii="Times New Roman" w:hAnsi="Times New Roman" w:eastAsia="Times New Roman" w:cs="Times New Roman"/>
           <w:b w:val="0"/>
@@ -2458,6 +2462,7 @@
     <w:p>
       <w:pPr>
         <w:spacing w:after="160" w:line="259" w:lineRule="auto"/>
+        <w:jc w:val="both"/>
         <w:rPr>
           <w:rFonts w:ascii="Times New Roman" w:hAnsi="Times New Roman" w:eastAsia="Times New Roman" w:cs="Times New Roman"/>
           <w:b w:val="0"/>
@@ -2484,6 +2489,7 @@
     <w:p>
       <w:pPr>
         <w:spacing w:after="160" w:line="259" w:lineRule="auto"/>
+        <w:jc w:val="both"/>
         <w:rPr>
           <w:rFonts w:ascii="Times New Roman" w:hAnsi="Times New Roman" w:eastAsia="Times New Roman" w:cs="Times New Roman"/>
           <w:b w:val="0"/>
@@ -2560,6 +2566,7 @@
     <w:p>
       <w:pPr>
         <w:spacing w:after="160" w:line="259" w:lineRule="auto"/>
+        <w:jc w:val="both"/>
         <w:rPr>
           <w:rFonts w:ascii="Times New Roman" w:hAnsi="Times New Roman" w:eastAsia="Times New Roman" w:cs="Times New Roman"/>
           <w:b w:val="0"/>
@@ -2636,6 +2643,7 @@
     <w:p>
       <w:pPr>
         <w:spacing w:after="160" w:line="259" w:lineRule="auto"/>
+        <w:jc w:val="both"/>
         <w:rPr>
           <w:rFonts w:ascii="Times New Roman" w:hAnsi="Times New Roman" w:eastAsia="Times New Roman" w:cs="Times New Roman"/>
           <w:b w:val="0"/>
@@ -2712,6 +2720,7 @@
     <w:p>
       <w:pPr>
         <w:spacing w:after="160" w:line="259" w:lineRule="auto"/>
+        <w:jc w:val="both"/>
         <w:rPr>
           <w:rFonts w:ascii="Times New Roman" w:hAnsi="Times New Roman" w:eastAsia="Times New Roman" w:cs="Times New Roman"/>
           <w:b w:val="0"/>
@@ -2764,6 +2773,7 @@
     <w:p>
       <w:pPr>
         <w:spacing w:after="160" w:line="259" w:lineRule="auto"/>
+        <w:jc w:val="both"/>
         <w:rPr>
           <w:rFonts w:ascii="Times New Roman" w:hAnsi="Times New Roman" w:eastAsia="Times New Roman" w:cs="Times New Roman"/>
           <w:b w:val="0"/>
@@ -2840,6 +2850,7 @@
     <w:p>
       <w:pPr>
         <w:spacing w:after="160" w:line="259" w:lineRule="auto"/>
+        <w:jc w:val="both"/>
         <w:rPr>
           <w:rFonts w:ascii="Times New Roman" w:hAnsi="Times New Roman" w:eastAsia="Times New Roman" w:cs="Times New Roman"/>
           <w:b/>
@@ -2916,6 +2927,7 @@
     <w:p>
       <w:pPr>
         <w:spacing w:after="160" w:line="259" w:lineRule="auto"/>
+        <w:jc w:val="both"/>
         <w:rPr>
           <w:rFonts w:ascii="Times New Roman" w:hAnsi="Times New Roman" w:eastAsia="Times New Roman" w:cs="Times New Roman"/>
           <w:b/>
@@ -2943,6 +2955,7 @@
     <w:p>
       <w:pPr>
         <w:spacing w:after="160" w:line="259" w:lineRule="auto"/>
+        <w:jc w:val="both"/>
         <w:rPr>
           <w:rFonts w:ascii="Times New Roman" w:hAnsi="Times New Roman" w:eastAsia="Times New Roman" w:cs="Times New Roman"/>
           <w:b/>
@@ -2970,6 +2983,7 @@
     <w:p>
       <w:pPr>
         <w:spacing w:after="160" w:line="259" w:lineRule="auto"/>
+        <w:jc w:val="both"/>
         <w:rPr>
           <w:rFonts w:ascii="Times New Roman" w:hAnsi="Times New Roman" w:eastAsia="Times New Roman" w:cs="Times New Roman"/>
           <w:b w:val="0"/>
@@ -3047,6 +3061,7 @@
     <w:p>
       <w:pPr>
         <w:spacing w:after="160" w:line="259" w:lineRule="auto"/>
+        <w:jc w:val="both"/>
         <w:rPr>
           <w:rFonts w:ascii="Times New Roman" w:hAnsi="Times New Roman" w:eastAsia="Times New Roman" w:cs="Times New Roman"/>
           <w:b w:val="0"/>
@@ -3099,6 +3114,7 @@
     <w:p>
       <w:pPr>
         <w:spacing w:after="160" w:line="259" w:lineRule="auto"/>
+        <w:jc w:val="both"/>
         <w:rPr>
           <w:rFonts w:ascii="Times New Roman" w:hAnsi="Times New Roman" w:eastAsia="Times New Roman" w:cs="Times New Roman"/>
           <w:b/>
@@ -3151,6 +3167,7 @@
     <w:p>
       <w:pPr>
         <w:spacing w:after="160" w:line="259" w:lineRule="auto"/>
+        <w:jc w:val="both"/>
         <w:rPr>
           <w:rFonts w:ascii="Times New Roman" w:hAnsi="Times New Roman" w:eastAsia="Times New Roman" w:cs="Times New Roman"/>
           <w:b w:val="0"/>
@@ -3255,6 +3272,7 @@
     <w:p>
       <w:pPr>
         <w:spacing w:after="160" w:line="259" w:lineRule="auto"/>
+        <w:jc w:val="both"/>
         <w:rPr>
           <w:rFonts w:ascii="Times New Roman" w:hAnsi="Times New Roman" w:eastAsia="Times New Roman" w:cs="Times New Roman"/>
           <w:b w:val="0"/>
@@ -3359,6 +3377,7 @@
     <w:p>
       <w:pPr>
         <w:spacing w:after="160" w:line="259" w:lineRule="auto"/>
+        <w:jc w:val="both"/>
         <w:rPr>
           <w:rFonts w:ascii="Times New Roman" w:hAnsi="Times New Roman" w:eastAsia="Times New Roman" w:cs="Times New Roman"/>
           <w:b w:val="0"/>
@@ -3563,6 +3582,7 @@
     <w:p>
       <w:pPr>
         <w:spacing w:after="160" w:line="259" w:lineRule="auto"/>
+        <w:jc w:val="both"/>
         <w:rPr>
           <w:rFonts w:ascii="Times New Roman" w:hAnsi="Times New Roman" w:eastAsia="Times New Roman" w:cs="Times New Roman"/>
           <w:b w:val="0"/>
@@ -3821,6 +3841,7 @@
     <w:p>
       <w:pPr>
         <w:spacing w:after="160" w:line="259" w:lineRule="auto"/>
+        <w:jc w:val="both"/>
         <w:rPr>
           <w:rFonts w:ascii="Times New Roman" w:hAnsi="Times New Roman" w:eastAsia="Times New Roman" w:cs="Times New Roman"/>
           <w:b w:val="0"/>
@@ -4025,6 +4046,7 @@
     <w:p>
       <w:pPr>
         <w:spacing w:after="160" w:line="259" w:lineRule="auto"/>
+        <w:jc w:val="both"/>
         <w:rPr>
           <w:rFonts w:ascii="Times New Roman" w:hAnsi="Times New Roman" w:eastAsia="Times New Roman" w:cs="Times New Roman"/>
           <w:b w:val="0"/>
@@ -4051,6 +4073,7 @@
     <w:p>
       <w:pPr>
         <w:spacing w:after="160" w:line="259" w:lineRule="auto"/>
+        <w:jc w:val="both"/>
         <w:rPr>
           <w:rFonts w:ascii="Times New Roman" w:hAnsi="Times New Roman" w:eastAsia="Times New Roman" w:cs="Times New Roman"/>
           <w:b/>
@@ -4102,6 +4125,7 @@
     <w:p>
       <w:pPr>
         <w:spacing w:after="160" w:line="259" w:lineRule="auto"/>
+        <w:jc w:val="both"/>
         <w:rPr>
           <w:rFonts w:ascii="Times New Roman" w:hAnsi="Times New Roman" w:eastAsia="Times New Roman" w:cs="Times New Roman"/>
           <w:b w:val="0"/>
@@ -4206,6 +4230,7 @@
     <w:p>
       <w:pPr>
         <w:spacing w:after="160" w:line="259" w:lineRule="auto"/>
+        <w:jc w:val="both"/>
         <w:rPr>
           <w:rFonts w:ascii="Times New Roman" w:hAnsi="Times New Roman" w:eastAsia="Times New Roman" w:cs="Times New Roman"/>
           <w:b w:val="0"/>
@@ -4258,6 +4283,7 @@
     <w:p>
       <w:pPr>
         <w:spacing w:after="160" w:line="259" w:lineRule="auto"/>
+        <w:jc w:val="both"/>
         <w:rPr>
           <w:rFonts w:ascii="Times New Roman" w:hAnsi="Times New Roman" w:eastAsia="Times New Roman" w:cs="Times New Roman"/>
           <w:b w:val="0"/>
@@ -4310,6 +4336,7 @@
     <w:p>
       <w:pPr>
         <w:spacing w:after="160" w:line="259" w:lineRule="auto"/>
+        <w:jc w:val="both"/>
         <w:rPr>
           <w:rFonts w:ascii="Times New Roman" w:hAnsi="Times New Roman" w:eastAsia="Times New Roman" w:cs="Times New Roman"/>
           <w:b w:val="0"/>
@@ -4760,7 +4787,27 @@
                 <w:szCs w:val="24"/>
                 <w:lang w:bidi="ne-NP"/>
               </w:rPr>
-              <w:t>It supports python and is easy to use.</w:t>
+              <w:t xml:space="preserve">It supports </w:t>
+            </w:r>
+            <w:r>
+              <w:rPr>
+                <w:rFonts w:hint="default" w:ascii="Times New Roman" w:hAnsi="Times New Roman" w:eastAsia="Calibri" w:cs="Times New Roman"/>
+                <w:sz w:val="24"/>
+                <w:szCs w:val="24"/>
+                <w:lang w:val="en-US" w:bidi="ne-NP"/>
+              </w:rPr>
+              <w:t>jupyter notebook</w:t>
+            </w:r>
+            <w:bookmarkStart w:id="8" w:name="_GoBack"/>
+            <w:bookmarkEnd w:id="8"/>
+            <w:r>
+              <w:rPr>
+                <w:rFonts w:ascii="Times New Roman" w:hAnsi="Times New Roman" w:eastAsia="Calibri" w:cs="Times New Roman"/>
+                <w:sz w:val="24"/>
+                <w:szCs w:val="24"/>
+                <w:lang w:bidi="ne-NP"/>
+              </w:rPr>
+              <w:t xml:space="preserve"> and is easy to use.</w:t>
             </w:r>
           </w:p>
         </w:tc>
@@ -5383,7 +5430,7 @@
     <w:p>
       <w:pPr>
         <w:spacing w:line="256" w:lineRule="auto"/>
-        <w:jc w:val="center"/>
+        <w:jc w:val="both"/>
         <w:rPr>
           <w:rFonts w:ascii="Times New Roman" w:hAnsi="Times New Roman" w:eastAsia="Calibri" w:cs="Times New Roman"/>
           <w:b/>
@@ -5741,7 +5788,7 @@
     <w:p>
       <w:pPr>
         <w:spacing w:after="200" w:line="276" w:lineRule="auto"/>
-        <w:jc w:val="center"/>
+        <w:jc w:val="both"/>
         <w:rPr>
           <w:rFonts w:hint="default" w:ascii="Times New Roman" w:hAnsi="Times New Roman" w:eastAsia="Calibri" w:cs="Times New Roman"/>
           <w:b/>
@@ -5870,7 +5917,7 @@
     <w:p>
       <w:pPr>
         <w:spacing w:after="200" w:line="276" w:lineRule="auto"/>
-        <w:jc w:val="center"/>
+        <w:jc w:val="both"/>
         <w:rPr>
           <w:rFonts w:ascii="Times New Roman" w:hAnsi="Times New Roman" w:eastAsia="Calibri" w:cs="Times New Roman"/>
           <w:color w:val="000000"/>
@@ -5926,7 +5973,7 @@
     <w:p>
       <w:pPr>
         <w:spacing w:after="200" w:line="276" w:lineRule="auto"/>
-        <w:jc w:val="center"/>
+        <w:jc w:val="both"/>
         <w:rPr>
           <w:rFonts w:ascii="Times New Roman" w:hAnsi="Times New Roman" w:eastAsia="Calibri" w:cs="Times New Roman"/>
           <w:color w:val="000000"/>
@@ -6223,7 +6270,7 @@
     <w:p>
       <w:pPr>
         <w:spacing w:after="0" w:line="240" w:lineRule="auto"/>
-        <w:jc w:val="center"/>
+        <w:jc w:val="both"/>
         <w:rPr>
           <w:rFonts w:ascii="Times New Roman" w:hAnsi="Times New Roman" w:eastAsia="Times New Roman" w:cs="Times New Roman"/>
           <w:color w:val="000000"/>
@@ -6254,7 +6301,7 @@
     <w:p>
       <w:pPr>
         <w:spacing w:after="0" w:line="240" w:lineRule="auto"/>
-        <w:jc w:val="center"/>
+        <w:jc w:val="both"/>
         <w:rPr>
           <w:rFonts w:ascii="Times New Roman" w:hAnsi="Times New Roman" w:eastAsia="Times New Roman" w:cs="Times New Roman"/>
           <w:color w:val="000000" w:themeColor="text1" w:themeTint="FF"/>
@@ -6658,7 +6705,7 @@
     <w:p>
       <w:pPr>
         <w:spacing w:after="0" w:line="240" w:lineRule="auto"/>
-        <w:jc w:val="center"/>
+        <w:jc w:val="both"/>
         <w:rPr>
           <w:rFonts w:hint="default" w:ascii="Times New Roman" w:hAnsi="Times New Roman" w:eastAsia="Times New Roman" w:cs="Times New Roman"/>
           <w:color w:val="000000"/>
@@ -6702,7 +6749,7 @@
     <w:p>
       <w:pPr>
         <w:spacing w:after="0" w:line="240" w:lineRule="auto"/>
-        <w:jc w:val="left"/>
+        <w:jc w:val="both"/>
         <w:rPr>
           <w:rFonts w:hint="default" w:ascii="Times New Roman" w:hAnsi="Times New Roman" w:eastAsia="Times New Roman" w:cs="Times New Roman"/>
           <w:color w:val="000000"/>
@@ -6715,7 +6762,7 @@
     <w:p>
       <w:pPr>
         <w:spacing w:after="0" w:line="240" w:lineRule="auto"/>
-        <w:jc w:val="left"/>
+        <w:jc w:val="both"/>
         <w:rPr>
           <w:rFonts w:hint="default" w:ascii="Times New Roman" w:hAnsi="Times New Roman" w:eastAsia="Times New Roman" w:cs="Times New Roman"/>
           <w:color w:val="000000"/>
@@ -8964,7 +9011,11 @@
         <w:t>Neogi, A. S., Garg, K. A., Mishra, R. K., &amp; Dwivedi, Y. K. (2021). Sentiment analysis and classification of Indian farmers’ protest using twitter data. International Journal of Information Management Data Insights, volume1(2), 100019.</w:t>
       </w:r>
     </w:p>
-    <w:p/>
+    <w:p>
+      <w:pPr>
+        <w:jc w:val="both"/>
+      </w:pPr>
+    </w:p>
     <w:p>
       <w:pPr>
         <w:spacing w:line="256" w:lineRule="auto"/>
@@ -9048,12 +9099,17 @@
     <w:p>
       <w:pPr>
         <w:spacing w:line="256" w:lineRule="auto"/>
+        <w:jc w:val="both"/>
         <w:rPr>
           <w:rFonts w:ascii="Calibri" w:hAnsi="Calibri" w:eastAsia="Calibri" w:cs="Mangal"/>
         </w:rPr>
       </w:pPr>
     </w:p>
-    <w:p/>
+    <w:p>
+      <w:pPr>
+        <w:jc w:val="both"/>
+      </w:pPr>
+    </w:p>
     <w:sectPr>
       <w:pgSz w:w="12240" w:h="15840"/>
       <w:pgMar w:top="1440" w:right="1440" w:bottom="1440" w:left="1440" w:header="720" w:footer="720" w:gutter="0"/>
@@ -9649,7 +9705,7 @@
     <w:lsdException w:uiPriority="99" w:name="Table Web 2"/>
     <w:lsdException w:uiPriority="99" w:name="Table Web 3"/>
     <w:lsdException w:uiPriority="99" w:name="Balloon Text"/>
-    <w:lsdException w:unhideWhenUsed="0" w:uiPriority="39" w:semiHidden="0" w:name="Table Grid"/>
+    <w:lsdException w:qFormat="1" w:unhideWhenUsed="0" w:uiPriority="39" w:semiHidden="0" w:name="Table Grid"/>
     <w:lsdException w:uiPriority="99" w:name="Table Theme"/>
     <w:lsdException w:qFormat="1" w:unhideWhenUsed="0" w:uiPriority="99" w:name="Placeholder Text"/>
     <w:lsdException w:unhideWhenUsed="0" w:uiPriority="60" w:semiHidden="0" w:name="Light Shading"/>
@@ -9837,6 +9893,7 @@
   <w:style w:type="table" w:styleId="7">
     <w:name w:val="Table Grid"/>
     <w:basedOn w:val="3"/>
+    <w:qFormat/>
     <w:uiPriority w:val="39"/>
     <w:pPr>
       <w:spacing w:after="0" w:line="240" w:lineRule="auto"/>
@@ -9867,6 +9924,7 @@
     <w:name w:val="Footer Char"/>
     <w:basedOn w:val="2"/>
     <w:link w:val="4"/>
+    <w:qFormat/>
     <w:uiPriority w:val="99"/>
   </w:style>
   <w:style w:type="character" w:styleId="10">

</xml_diff>